<commit_message>
add some questions and change year filter
</commit_message>
<xml_diff>
--- a/For GoToMeeting-2.docx
+++ b/For GoToMeeting-2.docx
@@ -1,16 +1,17 @@
 
 <file path=word/document.xml><?xml version="1.0" encoding="utf-8"?>
-<w:document xmlns:ve="http://schemas.openxmlformats.org/markup-compatibility/2006" xmlns:o="urn:schemas-microsoft-com:office:office" xmlns:r="http://schemas.openxmlformats.org/officeDocument/2006/relationships" xmlns:m="http://schemas.openxmlformats.org/officeDocument/2006/math" xmlns:v="urn:schemas-microsoft-com:vml" xmlns:wp="http://schemas.openxmlformats.org/drawingml/2006/wordprocessingDrawing" xmlns:w10="urn:schemas-microsoft-com:office:word" xmlns:w="http://schemas.openxmlformats.org/wordprocessingml/2006/main" xmlns:wne="http://schemas.microsoft.com/office/word/2006/wordml">
+<w:document xmlns:wpc="http://schemas.microsoft.com/office/word/2010/wordprocessingCanvas" xmlns:mc="http://schemas.openxmlformats.org/markup-compatibility/2006" xmlns:o="urn:schemas-microsoft-com:office:office" xmlns:r="http://schemas.openxmlformats.org/officeDocument/2006/relationships" xmlns:m="http://schemas.openxmlformats.org/officeDocument/2006/math" xmlns:v="urn:schemas-microsoft-com:vml" xmlns:wp14="http://schemas.microsoft.com/office/word/2010/wordprocessingDrawing" xmlns:wp="http://schemas.openxmlformats.org/drawingml/2006/wordprocessingDrawing" xmlns:w10="urn:schemas-microsoft-com:office:word" xmlns:w="http://schemas.openxmlformats.org/wordprocessingml/2006/main" xmlns:w14="http://schemas.microsoft.com/office/word/2010/wordml" xmlns:wpg="http://schemas.microsoft.com/office/word/2010/wordprocessingGroup" xmlns:wpi="http://schemas.microsoft.com/office/word/2010/wordprocessingInk" xmlns:wne="http://schemas.microsoft.com/office/word/2006/wordml" xmlns:wps="http://schemas.microsoft.com/office/word/2010/wordprocessingShape" mc:Ignorable="w14 wp14">
   <w:body>
     <w:p>
       <w:r>
         <w:rPr>
           <w:noProof/>
+          <w:lang w:eastAsia="zh-CN"/>
         </w:rPr>
         <w:drawing>
-          <wp:inline distT="0" distB="0" distL="0" distR="0">
-            <wp:extent cx="6858000" cy="3714750"/>
-            <wp:effectExtent l="19050" t="0" r="0" b="0"/>
+          <wp:inline distT="0" distB="0" distL="0" distR="0" wp14:anchorId="239C0A8D" wp14:editId="038EEFA0">
+            <wp:extent cx="6879320" cy="3981884"/>
+            <wp:effectExtent l="0" t="0" r="0" b="0"/>
             <wp:docPr id="1" name="Picture 1"/>
             <wp:cNvGraphicFramePr>
               <a:graphicFrameLocks xmlns:a="http://schemas.openxmlformats.org/drawingml/2006/main" noChangeAspect="1"/>
@@ -23,7 +24,7 @@
                     <pic:cNvPicPr/>
                   </pic:nvPicPr>
                   <pic:blipFill>
-                    <a:blip r:embed="rId4" cstate="print"/>
+                    <a:blip r:embed="rId5"/>
                     <a:stretch>
                       <a:fillRect/>
                     </a:stretch>
@@ -31,7 +32,7 @@
                   <pic:spPr>
                     <a:xfrm>
                       <a:off x="0" y="0"/>
-                      <a:ext cx="6858000" cy="3714750"/>
+                      <a:ext cx="6882122" cy="3983506"/>
                     </a:xfrm>
                     <a:prstGeom prst="rect">
                       <a:avLst/>
@@ -48,55 +49,13 @@
       <w:r>
         <w:rPr>
           <w:noProof/>
+          <w:lang w:eastAsia="zh-CN"/>
         </w:rPr>
         <w:drawing>
           <wp:inline distT="0" distB="0" distL="0" distR="0">
             <wp:extent cx="6858000" cy="3696970"/>
             <wp:effectExtent l="19050" t="0" r="0" b="0"/>
             <wp:docPr id="2" name="Picture 2"/>
-            <wp:cNvGraphicFramePr>
-              <a:graphicFrameLocks xmlns:a="http://schemas.openxmlformats.org/drawingml/2006/main" noChangeAspect="1"/>
-            </wp:cNvGraphicFramePr>
-            <a:graphic xmlns:a="http://schemas.openxmlformats.org/drawingml/2006/main">
-              <a:graphicData uri="http://schemas.openxmlformats.org/drawingml/2006/picture">
-                <pic:pic xmlns:pic="http://schemas.openxmlformats.org/drawingml/2006/picture">
-                  <pic:nvPicPr>
-                    <pic:cNvPr id="0" name=""/>
-                    <pic:cNvPicPr/>
-                  </pic:nvPicPr>
-                  <pic:blipFill>
-                    <a:blip r:embed="rId5" cstate="print"/>
-                    <a:stretch>
-                      <a:fillRect/>
-                    </a:stretch>
-                  </pic:blipFill>
-                  <pic:spPr>
-                    <a:xfrm>
-                      <a:off x="0" y="0"/>
-                      <a:ext cx="6858000" cy="3696970"/>
-                    </a:xfrm>
-                    <a:prstGeom prst="rect">
-                      <a:avLst/>
-                    </a:prstGeom>
-                  </pic:spPr>
-                </pic:pic>
-              </a:graphicData>
-            </a:graphic>
-          </wp:inline>
-        </w:drawing>
-      </w:r>
-    </w:p>
-    <w:p>
-      <w:r>
-        <w:rPr>
-          <w:noProof/>
-        </w:rPr>
-        <w:lastRenderedPageBreak/>
-        <w:drawing>
-          <wp:inline distT="0" distB="0" distL="0" distR="0">
-            <wp:extent cx="6858000" cy="3510280"/>
-            <wp:effectExtent l="19050" t="0" r="0" b="0"/>
-            <wp:docPr id="3" name="Picture 3"/>
             <wp:cNvGraphicFramePr>
               <a:graphicFrameLocks xmlns:a="http://schemas.openxmlformats.org/drawingml/2006/main" noChangeAspect="1"/>
             </wp:cNvGraphicFramePr>
@@ -116,7 +75,7 @@
                   <pic:spPr>
                     <a:xfrm>
                       <a:off x="0" y="0"/>
-                      <a:ext cx="6858000" cy="3510280"/>
+                      <a:ext cx="6858000" cy="3696970"/>
                     </a:xfrm>
                     <a:prstGeom prst="rect">
                       <a:avLst/>
@@ -131,14 +90,21 @@
     </w:p>
     <w:p>
       <w:r>
+        <w:t xml:space="preserve">Similarly, I would like to add a parameter to filter the performance-preservation. </w:t>
+      </w:r>
+    </w:p>
+    <w:p>
+      <w:r>
         <w:rPr>
           <w:noProof/>
+          <w:lang w:eastAsia="zh-CN"/>
         </w:rPr>
+        <w:lastRenderedPageBreak/>
         <w:drawing>
           <wp:inline distT="0" distB="0" distL="0" distR="0">
-            <wp:extent cx="3504762" cy="1438095"/>
-            <wp:effectExtent l="19050" t="0" r="438" b="0"/>
-            <wp:docPr id="4" name="Picture 4"/>
+            <wp:extent cx="6858000" cy="3510280"/>
+            <wp:effectExtent l="19050" t="0" r="0" b="0"/>
+            <wp:docPr id="3" name="Picture 3"/>
             <wp:cNvGraphicFramePr>
               <a:graphicFrameLocks xmlns:a="http://schemas.openxmlformats.org/drawingml/2006/main" noChangeAspect="1"/>
             </wp:cNvGraphicFramePr>
@@ -158,7 +124,7 @@
                   <pic:spPr>
                     <a:xfrm>
                       <a:off x="0" y="0"/>
-                      <a:ext cx="3504762" cy="1438095"/>
+                      <a:ext cx="6858000" cy="3510280"/>
                     </a:xfrm>
                     <a:prstGeom prst="rect">
                       <a:avLst/>
@@ -172,15 +138,19 @@
       </w:r>
     </w:p>
     <w:p>
+      <w:pPr>
+        <w:jc w:val="center"/>
+      </w:pPr>
       <w:r>
         <w:rPr>
           <w:noProof/>
+          <w:lang w:eastAsia="zh-CN"/>
         </w:rPr>
         <w:drawing>
           <wp:inline distT="0" distB="0" distL="0" distR="0">
-            <wp:extent cx="6858000" cy="3702685"/>
-            <wp:effectExtent l="19050" t="0" r="0" b="0"/>
-            <wp:docPr id="5" name="Picture 5"/>
+            <wp:extent cx="3504762" cy="1438095"/>
+            <wp:effectExtent l="19050" t="0" r="438" b="0"/>
+            <wp:docPr id="4" name="Picture 4"/>
             <wp:cNvGraphicFramePr>
               <a:graphicFrameLocks xmlns:a="http://schemas.openxmlformats.org/drawingml/2006/main" noChangeAspect="1"/>
             </wp:cNvGraphicFramePr>
@@ -200,7 +170,7 @@
                   <pic:spPr>
                     <a:xfrm>
                       <a:off x="0" y="0"/>
-                      <a:ext cx="6858000" cy="3702685"/>
+                      <a:ext cx="3504762" cy="1438095"/>
                     </a:xfrm>
                     <a:prstGeom prst="rect">
                       <a:avLst/>
@@ -215,21 +185,15 @@
     </w:p>
     <w:p>
       <w:r>
-        <w:br w:type="page"/>
-      </w:r>
-      <w:r>
-        <w:lastRenderedPageBreak/>
-        <w:t>Can you give me the source code of all the classes you use in the Calculate Preservation Benefit Unscaled Groovy script?</w:t>
-      </w:r>
-      <w:r>
         <w:rPr>
           <w:noProof/>
+          <w:lang w:eastAsia="zh-CN"/>
         </w:rPr>
         <w:drawing>
           <wp:inline distT="0" distB="0" distL="0" distR="0">
-            <wp:extent cx="6858000" cy="3042920"/>
+            <wp:extent cx="6858000" cy="3702685"/>
             <wp:effectExtent l="19050" t="0" r="0" b="0"/>
-            <wp:docPr id="6" name="Picture 6"/>
+            <wp:docPr id="5" name="Picture 5"/>
             <wp:cNvGraphicFramePr>
               <a:graphicFrameLocks xmlns:a="http://schemas.openxmlformats.org/drawingml/2006/main" noChangeAspect="1"/>
             </wp:cNvGraphicFramePr>
@@ -249,7 +213,7 @@
                   <pic:spPr>
                     <a:xfrm>
                       <a:off x="0" y="0"/>
-                      <a:ext cx="6858000" cy="3042920"/>
+                      <a:ext cx="6858000" cy="3702685"/>
                     </a:xfrm>
                     <a:prstGeom prst="rect">
                       <a:avLst/>
@@ -264,25 +228,22 @@
     </w:p>
     <w:p>
       <w:r>
-        <w:t xml:space="preserve">What does script setup mean? Does it mean we can put those codes to the main script? </w:t>
-      </w:r>
-    </w:p>
-    <w:p>
-      <w:r>
-        <w:t xml:space="preserve">What will happen if I modify the code here and then </w:t>
-      </w:r>
-      <w:r>
-        <w:t xml:space="preserve">click the Parse or Run icon? </w:t>
+        <w:br w:type="page"/>
+      </w:r>
+      <w:r>
+        <w:lastRenderedPageBreak/>
+        <w:t>Can you give me the source code of all the classes you use in the Calculate Preservation Benefit Unscaled Groovy script?</w:t>
       </w:r>
       <w:r>
         <w:rPr>
           <w:noProof/>
+          <w:lang w:eastAsia="zh-CN"/>
         </w:rPr>
         <w:drawing>
           <wp:inline distT="0" distB="0" distL="0" distR="0">
-            <wp:extent cx="6858000" cy="2830195"/>
+            <wp:extent cx="6858000" cy="3042920"/>
             <wp:effectExtent l="19050" t="0" r="0" b="0"/>
-            <wp:docPr id="7" name="Picture 7"/>
+            <wp:docPr id="6" name="Picture 6"/>
             <wp:cNvGraphicFramePr>
               <a:graphicFrameLocks xmlns:a="http://schemas.openxmlformats.org/drawingml/2006/main" noChangeAspect="1"/>
             </wp:cNvGraphicFramePr>
@@ -302,7 +263,7 @@
                   <pic:spPr>
                     <a:xfrm>
                       <a:off x="0" y="0"/>
-                      <a:ext cx="6858000" cy="2830195"/>
+                      <a:ext cx="6858000" cy="3042920"/>
                     </a:xfrm>
                     <a:prstGeom prst="rect">
                       <a:avLst/>
@@ -315,19 +276,28 @@
         </w:drawing>
       </w:r>
     </w:p>
-    <w:p/>
-    <w:p>
-      <w:r>
-        <w:t xml:space="preserve">Why ““ ”” ? What kind of string is it? Why IntelliJIDE complains the last line of code? </w:t>
-      </w:r>
-    </w:p>
-    <w:p>
-      <w:r>
+    <w:p>
+      <w:r>
+        <w:t xml:space="preserve">What does script setup mean? Does it mean we can put those codes to the main script? </w:t>
+      </w:r>
+    </w:p>
+    <w:p>
+      <w:r>
+        <w:t xml:space="preserve">What will happen if I modify the code here and then </w:t>
+      </w:r>
+      <w:r>
+        <w:t xml:space="preserve">click the Parse or Run icon? </w:t>
+      </w:r>
+      <w:r>
+        <w:rPr>
+          <w:noProof/>
+          <w:lang w:eastAsia="zh-CN"/>
+        </w:rPr>
         <w:drawing>
           <wp:inline distT="0" distB="0" distL="0" distR="0">
-            <wp:extent cx="6858000" cy="1134110"/>
+            <wp:extent cx="6858000" cy="2830195"/>
             <wp:effectExtent l="19050" t="0" r="0" b="0"/>
-            <wp:docPr id="9" name="Picture 8"/>
+            <wp:docPr id="7" name="Picture 7"/>
             <wp:cNvGraphicFramePr>
               <a:graphicFrameLocks xmlns:a="http://schemas.openxmlformats.org/drawingml/2006/main" noChangeAspect="1"/>
             </wp:cNvGraphicFramePr>
@@ -347,6 +317,55 @@
                   <pic:spPr>
                     <a:xfrm>
                       <a:off x="0" y="0"/>
+                      <a:ext cx="6858000" cy="2830195"/>
+                    </a:xfrm>
+                    <a:prstGeom prst="rect">
+                      <a:avLst/>
+                    </a:prstGeom>
+                  </pic:spPr>
+                </pic:pic>
+              </a:graphicData>
+            </a:graphic>
+          </wp:inline>
+        </w:drawing>
+      </w:r>
+    </w:p>
+    <w:p/>
+    <w:p>
+      <w:r>
+        <w:t xml:space="preserve">Why ““ ”” ? What kind of string is it? Why IntelliJIDE complains the last line of code? </w:t>
+      </w:r>
+    </w:p>
+    <w:p>
+      <w:r>
+        <w:rPr>
+          <w:noProof/>
+          <w:lang w:eastAsia="zh-CN"/>
+        </w:rPr>
+        <w:drawing>
+          <wp:inline distT="0" distB="0" distL="0" distR="0">
+            <wp:extent cx="6858000" cy="1134110"/>
+            <wp:effectExtent l="19050" t="0" r="0" b="0"/>
+            <wp:docPr id="9" name="Picture 8"/>
+            <wp:cNvGraphicFramePr>
+              <a:graphicFrameLocks xmlns:a="http://schemas.openxmlformats.org/drawingml/2006/main" noChangeAspect="1"/>
+            </wp:cNvGraphicFramePr>
+            <a:graphic xmlns:a="http://schemas.openxmlformats.org/drawingml/2006/main">
+              <a:graphicData uri="http://schemas.openxmlformats.org/drawingml/2006/picture">
+                <pic:pic xmlns:pic="http://schemas.openxmlformats.org/drawingml/2006/picture">
+                  <pic:nvPicPr>
+                    <pic:cNvPr id="0" name=""/>
+                    <pic:cNvPicPr/>
+                  </pic:nvPicPr>
+                  <pic:blipFill>
+                    <a:blip r:embed="rId12" cstate="print"/>
+                    <a:stretch>
+                      <a:fillRect/>
+                    </a:stretch>
+                  </pic:blipFill>
+                  <pic:spPr>
+                    <a:xfrm>
+                      <a:off x="0" y="0"/>
                       <a:ext cx="6858000" cy="1134110"/>
                     </a:xfrm>
                     <a:prstGeom prst="rect">
@@ -360,6 +379,47 @@
         </w:drawing>
       </w:r>
     </w:p>
+    <w:p/>
+    <w:p>
+      <w:r>
+        <w:lastRenderedPageBreak/>
+        <w:t xml:space="preserve">I know there is </w:t>
+      </w:r>
+      <w:r>
+        <w:t xml:space="preserve">some </w:t>
+      </w:r>
+      <w:r>
+        <w:t>manual</w:t>
+      </w:r>
+      <w:r>
+        <w:t>s</w:t>
+      </w:r>
+      <w:r>
+        <w:t xml:space="preserve"> for trainer</w:t>
+      </w:r>
+      <w:r>
+        <w:t>s</w:t>
+      </w:r>
+      <w:r>
+        <w:t>, administrator</w:t>
+      </w:r>
+      <w:r>
+        <w:t>s</w:t>
+      </w:r>
+      <w:r>
+        <w:t xml:space="preserve">.  Do you have a manual for developer/DBA? </w:t>
+      </w:r>
+      <w:r>
+        <w:t xml:space="preserve">I would like to host PaveM in my own PC. </w:t>
+      </w:r>
+    </w:p>
+    <w:p>
+      <w:r>
+        <w:t>I need a copy of the whole PaveM! !</w:t>
+      </w:r>
+      <w:bookmarkStart w:id="0" w:name="_GoBack"/>
+      <w:bookmarkEnd w:id="0"/>
+    </w:p>
     <w:sectPr>
       <w:pgSz w:w="12240" w:h="15840"/>
       <w:pgMar w:top="720" w:right="720" w:bottom="720" w:left="720" w:header="720" w:footer="720" w:gutter="0"/>
@@ -371,7 +431,7 @@
 </file>
 
 <file path=word/styles.xml><?xml version="1.0" encoding="utf-8"?>
-<w:styles xmlns:r="http://schemas.openxmlformats.org/officeDocument/2006/relationships" xmlns:w="http://schemas.openxmlformats.org/wordprocessingml/2006/main">
+<w:styles xmlns:mc="http://schemas.openxmlformats.org/markup-compatibility/2006" xmlns:r="http://schemas.openxmlformats.org/officeDocument/2006/relationships" xmlns:w="http://schemas.openxmlformats.org/wordprocessingml/2006/main" xmlns:w14="http://schemas.microsoft.com/office/word/2010/wordml" mc:Ignorable="w14">
   <w:docDefaults>
     <w:rPrDefault>
       <w:rPr>
@@ -542,7 +602,6 @@
     <w:uiPriority w:val="99"/>
     <w:semiHidden/>
     <w:unhideWhenUsed/>
-    <w:qFormat/>
     <w:tblPr>
       <w:tblInd w:w="0" w:type="dxa"/>
       <w:tblCellMar>
@@ -588,6 +647,196 @@
       <w:sz w:val="16"/>
       <w:szCs w:val="16"/>
     </w:rPr>
+  </w:style>
+</w:styles>
+</file>
+
+<file path=word/stylesWithEffects.xml><?xml version="1.0" encoding="utf-8"?>
+<w:styles xmlns:wpc="http://schemas.microsoft.com/office/word/2010/wordprocessingCanvas" xmlns:mc="http://schemas.openxmlformats.org/markup-compatibility/2006" xmlns:o="urn:schemas-microsoft-com:office:office" xmlns:r="http://schemas.openxmlformats.org/officeDocument/2006/relationships" xmlns:m="http://schemas.openxmlformats.org/officeDocument/2006/math" xmlns:v="urn:schemas-microsoft-com:vml" xmlns:wp14="http://schemas.microsoft.com/office/word/2010/wordprocessingDrawing" xmlns:wp="http://schemas.openxmlformats.org/drawingml/2006/wordprocessingDrawing" xmlns:w10="urn:schemas-microsoft-com:office:word" xmlns:w="http://schemas.openxmlformats.org/wordprocessingml/2006/main" xmlns:w14="http://schemas.microsoft.com/office/word/2010/wordml" xmlns:wpg="http://schemas.microsoft.com/office/word/2010/wordprocessingGroup" xmlns:wpi="http://schemas.microsoft.com/office/word/2010/wordprocessingInk" xmlns:wne="http://schemas.microsoft.com/office/word/2006/wordml" xmlns:wps="http://schemas.microsoft.com/office/word/2010/wordprocessingShape" mc:Ignorable="w14 wp14">
+  <w:docDefaults>
+    <w:rPrDefault>
+      <w:rPr>
+        <w:rFonts w:asciiTheme="minorHAnsi" w:eastAsiaTheme="minorEastAsia" w:hAnsiTheme="minorHAnsi" w:cstheme="minorBidi"/>
+        <w:sz w:val="22"/>
+        <w:szCs w:val="22"/>
+        <w:lang w:val="en-US" w:eastAsia="zh-CN" w:bidi="ar-SA"/>
+      </w:rPr>
+    </w:rPrDefault>
+    <w:pPrDefault>
+      <w:pPr>
+        <w:spacing w:after="200" w:line="276" w:lineRule="auto"/>
+      </w:pPr>
+    </w:pPrDefault>
+  </w:docDefaults>
+  <w:latentStyles w:defLockedState="0" w:defUIPriority="99" w:defSemiHidden="1" w:defUnhideWhenUsed="1" w:defQFormat="0" w:count="267">
+    <w:lsdException w:name="Normal" w:semiHidden="0" w:uiPriority="0" w:unhideWhenUsed="0" w:qFormat="1"/>
+    <w:lsdException w:name="heading 1" w:semiHidden="0" w:uiPriority="9" w:unhideWhenUsed="0" w:qFormat="1"/>
+    <w:lsdException w:name="heading 2" w:uiPriority="9" w:qFormat="1"/>
+    <w:lsdException w:name="heading 3" w:uiPriority="9" w:qFormat="1"/>
+    <w:lsdException w:name="heading 4" w:uiPriority="9" w:qFormat="1"/>
+    <w:lsdException w:name="heading 5" w:uiPriority="9" w:qFormat="1"/>
+    <w:lsdException w:name="heading 6" w:uiPriority="9" w:qFormat="1"/>
+    <w:lsdException w:name="heading 7" w:uiPriority="9" w:qFormat="1"/>
+    <w:lsdException w:name="heading 8" w:uiPriority="9" w:qFormat="1"/>
+    <w:lsdException w:name="heading 9" w:uiPriority="9" w:qFormat="1"/>
+    <w:lsdException w:name="toc 1" w:uiPriority="39"/>
+    <w:lsdException w:name="toc 2" w:uiPriority="39"/>
+    <w:lsdException w:name="toc 3" w:uiPriority="39"/>
+    <w:lsdException w:name="toc 4" w:uiPriority="39"/>
+    <w:lsdException w:name="toc 5" w:uiPriority="39"/>
+    <w:lsdException w:name="toc 6" w:uiPriority="39"/>
+    <w:lsdException w:name="toc 7" w:uiPriority="39"/>
+    <w:lsdException w:name="toc 8" w:uiPriority="39"/>
+    <w:lsdException w:name="toc 9" w:uiPriority="39"/>
+    <w:lsdException w:name="caption" w:uiPriority="35" w:qFormat="1"/>
+    <w:lsdException w:name="Title" w:semiHidden="0" w:uiPriority="10" w:unhideWhenUsed="0" w:qFormat="1"/>
+    <w:lsdException w:name="Default Paragraph Font" w:uiPriority="1"/>
+    <w:lsdException w:name="Subtitle" w:semiHidden="0" w:uiPriority="11" w:unhideWhenUsed="0" w:qFormat="1"/>
+    <w:lsdException w:name="Strong" w:semiHidden="0" w:uiPriority="22" w:unhideWhenUsed="0" w:qFormat="1"/>
+    <w:lsdException w:name="Emphasis" w:semiHidden="0" w:uiPriority="20" w:unhideWhenUsed="0" w:qFormat="1"/>
+    <w:lsdException w:name="Table Grid" w:semiHidden="0" w:uiPriority="59" w:unhideWhenUsed="0"/>
+    <w:lsdException w:name="Placeholder Text" w:unhideWhenUsed="0"/>
+    <w:lsdException w:name="No Spacing" w:semiHidden="0" w:uiPriority="1" w:unhideWhenUsed="0" w:qFormat="1"/>
+    <w:lsdException w:name="Light Shading" w:semiHidden="0" w:uiPriority="60" w:unhideWhenUsed="0"/>
+    <w:lsdException w:name="Light List" w:semiHidden="0" w:uiPriority="61" w:unhideWhenUsed="0"/>
+    <w:lsdException w:name="Light Grid" w:semiHidden="0" w:uiPriority="62" w:unhideWhenUsed="0"/>
+    <w:lsdException w:name="Medium Shading 1" w:semiHidden="0" w:uiPriority="63" w:unhideWhenUsed="0"/>
+    <w:lsdException w:name="Medium Shading 2" w:semiHidden="0" w:uiPriority="64" w:unhideWhenUsed="0"/>
+    <w:lsdException w:name="Medium List 1" w:semiHidden="0" w:uiPriority="65" w:unhideWhenUsed="0"/>
+    <w:lsdException w:name="Medium List 2" w:semiHidden="0" w:uiPriority="66" w:unhideWhenUsed="0"/>
+    <w:lsdException w:name="Medium Grid 1" w:semiHidden="0" w:uiPriority="67" w:unhideWhenUsed="0"/>
+    <w:lsdException w:name="Medium Grid 2" w:semiHidden="0" w:uiPriority="68" w:unhideWhenUsed="0"/>
+    <w:lsdException w:name="Medium Grid 3" w:semiHidden="0" w:uiPriority="69" w:unhideWhenUsed="0"/>
+    <w:lsdException w:name="Dark List" w:semiHidden="0" w:uiPriority="70" w:unhideWhenUsed="0"/>
+    <w:lsdException w:name="Colorful Shading" w:semiHidden="0" w:uiPriority="71" w:unhideWhenUsed="0"/>
+    <w:lsdException w:name="Colorful List" w:semiHidden="0" w:uiPriority="72" w:unhideWhenUsed="0"/>
+    <w:lsdException w:name="Colorful Grid" w:semiHidden="0" w:uiPriority="73" w:unhideWhenUsed="0"/>
+    <w:lsdException w:name="Light Shading Accent 1" w:semiHidden="0" w:uiPriority="60" w:unhideWhenUsed="0"/>
+    <w:lsdException w:name="Light List Accent 1" w:semiHidden="0" w:uiPriority="61" w:unhideWhenUsed="0"/>
+    <w:lsdException w:name="Light Grid Accent 1" w:semiHidden="0" w:uiPriority="62" w:unhideWhenUsed="0"/>
+    <w:lsdException w:name="Medium Shading 1 Accent 1" w:semiHidden="0" w:uiPriority="63" w:unhideWhenUsed="0"/>
+    <w:lsdException w:name="Medium Shading 2 Accent 1" w:semiHidden="0" w:uiPriority="64" w:unhideWhenUsed="0"/>
+    <w:lsdException w:name="Medium List 1 Accent 1" w:semiHidden="0" w:uiPriority="65" w:unhideWhenUsed="0"/>
+    <w:lsdException w:name="Revision" w:unhideWhenUsed="0"/>
+    <w:lsdException w:name="List Paragraph" w:semiHidden="0" w:uiPriority="34" w:unhideWhenUsed="0" w:qFormat="1"/>
+    <w:lsdException w:name="Quote" w:semiHidden="0" w:uiPriority="29" w:unhideWhenUsed="0" w:qFormat="1"/>
+    <w:lsdException w:name="Intense Quote" w:semiHidden="0" w:uiPriority="30" w:unhideWhenUsed="0" w:qFormat="1"/>
+    <w:lsdException w:name="Medium List 2 Accent 1" w:semiHidden="0" w:uiPriority="66" w:unhideWhenUsed="0"/>
+    <w:lsdException w:name="Medium Grid 1 Accent 1" w:semiHidden="0" w:uiPriority="67" w:unhideWhenUsed="0"/>
+    <w:lsdException w:name="Medium Grid 2 Accent 1" w:semiHidden="0" w:uiPriority="68" w:unhideWhenUsed="0"/>
+    <w:lsdException w:name="Medium Grid 3 Accent 1" w:semiHidden="0" w:uiPriority="69" w:unhideWhenUsed="0"/>
+    <w:lsdException w:name="Dark List Accent 1" w:semiHidden="0" w:uiPriority="70" w:unhideWhenUsed="0"/>
+    <w:lsdException w:name="Colorful Shading Accent 1" w:semiHidden="0" w:uiPriority="71" w:unhideWhenUsed="0"/>
+    <w:lsdException w:name="Colorful List Accent 1" w:semiHidden="0" w:uiPriority="72" w:unhideWhenUsed="0"/>
+    <w:lsdException w:name="Colorful Grid Accent 1" w:semiHidden="0" w:uiPriority="73" w:unhideWhenUsed="0"/>
+    <w:lsdException w:name="Light Shading Accent 2" w:semiHidden="0" w:uiPriority="60" w:unhideWhenUsed="0"/>
+    <w:lsdException w:name="Light List Accent 2" w:semiHidden="0" w:uiPriority="61" w:unhideWhenUsed="0"/>
+    <w:lsdException w:name="Light Grid Accent 2" w:semiHidden="0" w:uiPriority="62" w:unhideWhenUsed="0"/>
+    <w:lsdException w:name="Medium Shading 1 Accent 2" w:semiHidden="0" w:uiPriority="63" w:unhideWhenUsed="0"/>
+    <w:lsdException w:name="Medium Shading 2 Accent 2" w:semiHidden="0" w:uiPriority="64" w:unhideWhenUsed="0"/>
+    <w:lsdException w:name="Medium List 1 Accent 2" w:semiHidden="0" w:uiPriority="65" w:unhideWhenUsed="0"/>
+    <w:lsdException w:name="Medium List 2 Accent 2" w:semiHidden="0" w:uiPriority="66" w:unhideWhenUsed="0"/>
+    <w:lsdException w:name="Medium Grid 1 Accent 2" w:semiHidden="0" w:uiPriority="67" w:unhideWhenUsed="0"/>
+    <w:lsdException w:name="Medium Grid 2 Accent 2" w:semiHidden="0" w:uiPriority="68" w:unhideWhenUsed="0"/>
+    <w:lsdException w:name="Medium Grid 3 Accent 2" w:semiHidden="0" w:uiPriority="69" w:unhideWhenUsed="0"/>
+    <w:lsdException w:name="Dark List Accent 2" w:semiHidden="0" w:uiPriority="70" w:unhideWhenUsed="0"/>
+    <w:lsdException w:name="Colorful Shading Accent 2" w:semiHidden="0" w:uiPriority="71" w:unhideWhenUsed="0"/>
+    <w:lsdException w:name="Colorful List Accent 2" w:semiHidden="0" w:uiPriority="72" w:unhideWhenUsed="0"/>
+    <w:lsdException w:name="Colorful Grid Accent 2" w:semiHidden="0" w:uiPriority="73" w:unhideWhenUsed="0"/>
+    <w:lsdException w:name="Light Shading Accent 3" w:semiHidden="0" w:uiPriority="60" w:unhideWhenUsed="0"/>
+    <w:lsdException w:name="Light List Accent 3" w:semiHidden="0" w:uiPriority="61" w:unhideWhenUsed="0"/>
+    <w:lsdException w:name="Light Grid Accent 3" w:semiHidden="0" w:uiPriority="62" w:unhideWhenUsed="0"/>
+    <w:lsdException w:name="Medium Shading 1 Accent 3" w:semiHidden="0" w:uiPriority="63" w:unhideWhenUsed="0"/>
+    <w:lsdException w:name="Medium Shading 2 Accent 3" w:semiHidden="0" w:uiPriority="64" w:unhideWhenUsed="0"/>
+    <w:lsdException w:name="Medium List 1 Accent 3" w:semiHidden="0" w:uiPriority="65" w:unhideWhenUsed="0"/>
+    <w:lsdException w:name="Medium List 2 Accent 3" w:semiHidden="0" w:uiPriority="66" w:unhideWhenUsed="0"/>
+    <w:lsdException w:name="Medium Grid 1 Accent 3" w:semiHidden="0" w:uiPriority="67" w:unhideWhenUsed="0"/>
+    <w:lsdException w:name="Medium Grid 2 Accent 3" w:semiHidden="0" w:uiPriority="68" w:unhideWhenUsed="0"/>
+    <w:lsdException w:name="Medium Grid 3 Accent 3" w:semiHidden="0" w:uiPriority="69" w:unhideWhenUsed="0"/>
+    <w:lsdException w:name="Dark List Accent 3" w:semiHidden="0" w:uiPriority="70" w:unhideWhenUsed="0"/>
+    <w:lsdException w:name="Colorful Shading Accent 3" w:semiHidden="0" w:uiPriority="71" w:unhideWhenUsed="0"/>
+    <w:lsdException w:name="Colorful List Accent 3" w:semiHidden="0" w:uiPriority="72" w:unhideWhenUsed="0"/>
+    <w:lsdException w:name="Colorful Grid Accent 3" w:semiHidden="0" w:uiPriority="73" w:unhideWhenUsed="0"/>
+    <w:lsdException w:name="Light Shading Accent 4" w:semiHidden="0" w:uiPriority="60" w:unhideWhenUsed="0"/>
+    <w:lsdException w:name="Light List Accent 4" w:semiHidden="0" w:uiPriority="61" w:unhideWhenUsed="0"/>
+    <w:lsdException w:name="Light Grid Accent 4" w:semiHidden="0" w:uiPriority="62" w:unhideWhenUsed="0"/>
+    <w:lsdException w:name="Medium Shading 1 Accent 4" w:semiHidden="0" w:uiPriority="63" w:unhideWhenUsed="0"/>
+    <w:lsdException w:name="Medium Shading 2 Accent 4" w:semiHidden="0" w:uiPriority="64" w:unhideWhenUsed="0"/>
+    <w:lsdException w:name="Medium List 1 Accent 4" w:semiHidden="0" w:uiPriority="65" w:unhideWhenUsed="0"/>
+    <w:lsdException w:name="Medium List 2 Accent 4" w:semiHidden="0" w:uiPriority="66" w:unhideWhenUsed="0"/>
+    <w:lsdException w:name="Medium Grid 1 Accent 4" w:semiHidden="0" w:uiPriority="67" w:unhideWhenUsed="0"/>
+    <w:lsdException w:name="Medium Grid 2 Accent 4" w:semiHidden="0" w:uiPriority="68" w:unhideWhenUsed="0"/>
+    <w:lsdException w:name="Medium Grid 3 Accent 4" w:semiHidden="0" w:uiPriority="69" w:unhideWhenUsed="0"/>
+    <w:lsdException w:name="Dark List Accent 4" w:semiHidden="0" w:uiPriority="70" w:unhideWhenUsed="0"/>
+    <w:lsdException w:name="Colorful Shading Accent 4" w:semiHidden="0" w:uiPriority="71" w:unhideWhenUsed="0"/>
+    <w:lsdException w:name="Colorful List Accent 4" w:semiHidden="0" w:uiPriority="72" w:unhideWhenUsed="0"/>
+    <w:lsdException w:name="Colorful Grid Accent 4" w:semiHidden="0" w:uiPriority="73" w:unhideWhenUsed="0"/>
+    <w:lsdException w:name="Light Shading Accent 5" w:semiHidden="0" w:uiPriority="60" w:unhideWhenUsed="0"/>
+    <w:lsdException w:name="Light List Accent 5" w:semiHidden="0" w:uiPriority="61" w:unhideWhenUsed="0"/>
+    <w:lsdException w:name="Light Grid Accent 5" w:semiHidden="0" w:uiPriority="62" w:unhideWhenUsed="0"/>
+    <w:lsdException w:name="Medium Shading 1 Accent 5" w:semiHidden="0" w:uiPriority="63" w:unhideWhenUsed="0"/>
+    <w:lsdException w:name="Medium Shading 2 Accent 5" w:semiHidden="0" w:uiPriority="64" w:unhideWhenUsed="0"/>
+    <w:lsdException w:name="Medium List 1 Accent 5" w:semiHidden="0" w:uiPriority="65" w:unhideWhenUsed="0"/>
+    <w:lsdException w:name="Medium List 2 Accent 5" w:semiHidden="0" w:uiPriority="66" w:unhideWhenUsed="0"/>
+    <w:lsdException w:name="Medium Grid 1 Accent 5" w:semiHidden="0" w:uiPriority="67" w:unhideWhenUsed="0"/>
+    <w:lsdException w:name="Medium Grid 2 Accent 5" w:semiHidden="0" w:uiPriority="68" w:unhideWhenUsed="0"/>
+    <w:lsdException w:name="Medium Grid 3 Accent 5" w:semiHidden="0" w:uiPriority="69" w:unhideWhenUsed="0"/>
+    <w:lsdException w:name="Dark List Accent 5" w:semiHidden="0" w:uiPriority="70" w:unhideWhenUsed="0"/>
+    <w:lsdException w:name="Colorful Shading Accent 5" w:semiHidden="0" w:uiPriority="71" w:unhideWhenUsed="0"/>
+    <w:lsdException w:name="Colorful List Accent 5" w:semiHidden="0" w:uiPriority="72" w:unhideWhenUsed="0"/>
+    <w:lsdException w:name="Colorful Grid Accent 5" w:semiHidden="0" w:uiPriority="73" w:unhideWhenUsed="0"/>
+    <w:lsdException w:name="Light Shading Accent 6" w:semiHidden="0" w:uiPriority="60" w:unhideWhenUsed="0"/>
+    <w:lsdException w:name="Light List Accent 6" w:semiHidden="0" w:uiPriority="61" w:unhideWhenUsed="0"/>
+    <w:lsdException w:name="Light Grid Accent 6" w:semiHidden="0" w:uiPriority="62" w:unhideWhenUsed="0"/>
+    <w:lsdException w:name="Medium Shading 1 Accent 6" w:semiHidden="0" w:uiPriority="63" w:unhideWhenUsed="0"/>
+    <w:lsdException w:name="Medium Shading 2 Accent 6" w:semiHidden="0" w:uiPriority="64" w:unhideWhenUsed="0"/>
+    <w:lsdException w:name="Medium List 1 Accent 6" w:semiHidden="0" w:uiPriority="65" w:unhideWhenUsed="0"/>
+    <w:lsdException w:name="Medium List 2 Accent 6" w:semiHidden="0" w:uiPriority="66" w:unhideWhenUsed="0"/>
+    <w:lsdException w:name="Medium Grid 1 Accent 6" w:semiHidden="0" w:uiPriority="67" w:unhideWhenUsed="0"/>
+    <w:lsdException w:name="Medium Grid 2 Accent 6" w:semiHidden="0" w:uiPriority="68" w:unhideWhenUsed="0"/>
+    <w:lsdException w:name="Medium Grid 3 Accent 6" w:semiHidden="0" w:uiPriority="69" w:unhideWhenUsed="0"/>
+    <w:lsdException w:name="Dark List Accent 6" w:semiHidden="0" w:uiPriority="70" w:unhideWhenUsed="0"/>
+    <w:lsdException w:name="Colorful Shading Accent 6" w:semiHidden="0" w:uiPriority="71" w:unhideWhenUsed="0"/>
+    <w:lsdException w:name="Colorful List Accent 6" w:semiHidden="0" w:uiPriority="72" w:unhideWhenUsed="0"/>
+    <w:lsdException w:name="Colorful Grid Accent 6" w:semiHidden="0" w:uiPriority="73" w:unhideWhenUsed="0"/>
+    <w:lsdException w:name="Subtle Emphasis" w:semiHidden="0" w:uiPriority="19" w:unhideWhenUsed="0" w:qFormat="1"/>
+    <w:lsdException w:name="Intense Emphasis" w:semiHidden="0" w:uiPriority="21" w:unhideWhenUsed="0" w:qFormat="1"/>
+    <w:lsdException w:name="Subtle Reference" w:semiHidden="0" w:uiPriority="31" w:unhideWhenUsed="0" w:qFormat="1"/>
+    <w:lsdException w:name="Intense Reference" w:semiHidden="0" w:uiPriority="32" w:unhideWhenUsed="0" w:qFormat="1"/>
+    <w:lsdException w:name="Book Title" w:semiHidden="0" w:uiPriority="33" w:unhideWhenUsed="0" w:qFormat="1"/>
+    <w:lsdException w:name="Bibliography" w:uiPriority="37"/>
+    <w:lsdException w:name="TOC Heading" w:uiPriority="39" w:qFormat="1"/>
+  </w:latentStyles>
+  <w:style w:type="paragraph" w:default="1" w:styleId="Normal">
+    <w:name w:val="Normal"/>
+    <w:qFormat/>
+  </w:style>
+  <w:style w:type="character" w:default="1" w:styleId="DefaultParagraphFont">
+    <w:name w:val="Default Paragraph Font"/>
+    <w:uiPriority w:val="1"/>
+    <w:semiHidden/>
+    <w:unhideWhenUsed/>
+  </w:style>
+  <w:style w:type="table" w:default="1" w:styleId="TableNormal">
+    <w:name w:val="Normal Table"/>
+    <w:uiPriority w:val="99"/>
+    <w:semiHidden/>
+    <w:unhideWhenUsed/>
+    <w:tblPr>
+      <w:tblInd w:w="0" w:type="dxa"/>
+      <w:tblCellMar>
+        <w:top w:w="0" w:type="dxa"/>
+        <w:left w:w="108" w:type="dxa"/>
+        <w:bottom w:w="0" w:type="dxa"/>
+        <w:right w:w="108" w:type="dxa"/>
+      </w:tblCellMar>
+    </w:tblPr>
+  </w:style>
+  <w:style w:type="numbering" w:default="1" w:styleId="NoList">
+    <w:name w:val="No List"/>
+    <w:uiPriority w:val="99"/>
+    <w:semiHidden/>
+    <w:unhideWhenUsed/>
   </w:style>
 </w:styles>
 </file>

</xml_diff>

<commit_message>
install tomcat and schemas
</commit_message>
<xml_diff>
--- a/For GoToMeeting-2.docx
+++ b/For GoToMeeting-2.docx
@@ -130,6 +130,9 @@
       </w:r>
     </w:p>
     <w:p>
+      <w:pPr>
+        <w:jc w:val="center"/>
+      </w:pPr>
       <w:r>
         <w:rPr>
           <w:noProof/>
@@ -219,7 +222,15 @@
       </w:r>
       <w:r>
         <w:lastRenderedPageBreak/>
-        <w:t>Can you give me the source code of all the classes you use in the Calculate Preservation Benefit Unscaled Groovy script?</w:t>
+        <w:t xml:space="preserve">Can you give me the source code of all the classes you use in the Calculate Preservation Benefit </w:t>
+      </w:r>
+      <w:proofErr w:type="spellStart"/>
+      <w:r>
+        <w:t>Unscaled</w:t>
+      </w:r>
+      <w:proofErr w:type="spellEnd"/>
+      <w:r>
+        <w:t xml:space="preserve"> Groovy script?</w:t>
       </w:r>
       <w:r>
         <w:rPr>
@@ -318,11 +329,30 @@
     <w:p/>
     <w:p>
       <w:r>
-        <w:t xml:space="preserve">Why ““ ”” ? What kind of string is it? Why IntelliJIDE complains the last line of code? </w:t>
+        <w:t>Why “</w:t>
+      </w:r>
+      <w:proofErr w:type="gramStart"/>
+      <w:r>
+        <w:t>“ ”</w:t>
+      </w:r>
+      <w:proofErr w:type="gramEnd"/>
+      <w:r>
+        <w:t xml:space="preserve">” ? What kind of string is it? Why </w:t>
+      </w:r>
+      <w:proofErr w:type="spellStart"/>
+      <w:r>
+        <w:t>IntelliJIDE</w:t>
+      </w:r>
+      <w:proofErr w:type="spellEnd"/>
+      <w:r>
+        <w:t xml:space="preserve"> complains the last line of code? </w:t>
       </w:r>
     </w:p>
     <w:p>
       <w:r>
+        <w:rPr>
+          <w:noProof/>
+        </w:rPr>
         <w:drawing>
           <wp:inline distT="0" distB="0" distL="0" distR="0">
             <wp:extent cx="6858000" cy="1134110"/>

</xml_diff>

<commit_message>
Request to connect database
</commit_message>
<xml_diff>
--- a/For GoToMeeting-2.docx
+++ b/For GoToMeeting-2.docx
@@ -1,15 +1,14 @@
 
 <file path=word/document.xml><?xml version="1.0" encoding="utf-8"?>
-<w:document xmlns:wpc="http://schemas.microsoft.com/office/word/2010/wordprocessingCanvas" xmlns:mc="http://schemas.openxmlformats.org/markup-compatibility/2006" xmlns:o="urn:schemas-microsoft-com:office:office" xmlns:r="http://schemas.openxmlformats.org/officeDocument/2006/relationships" xmlns:m="http://schemas.openxmlformats.org/officeDocument/2006/math" xmlns:v="urn:schemas-microsoft-com:vml" xmlns:wp14="http://schemas.microsoft.com/office/word/2010/wordprocessingDrawing" xmlns:wp="http://schemas.openxmlformats.org/drawingml/2006/wordprocessingDrawing" xmlns:w10="urn:schemas-microsoft-com:office:word" xmlns:w="http://schemas.openxmlformats.org/wordprocessingml/2006/main" xmlns:w14="http://schemas.microsoft.com/office/word/2010/wordml" xmlns:wpg="http://schemas.microsoft.com/office/word/2010/wordprocessingGroup" xmlns:wpi="http://schemas.microsoft.com/office/word/2010/wordprocessingInk" xmlns:wne="http://schemas.microsoft.com/office/word/2006/wordml" xmlns:wps="http://schemas.microsoft.com/office/word/2010/wordprocessingShape" mc:Ignorable="w14 wp14">
+<w:document xmlns:ve="http://schemas.openxmlformats.org/markup-compatibility/2006" xmlns:o="urn:schemas-microsoft-com:office:office" xmlns:r="http://schemas.openxmlformats.org/officeDocument/2006/relationships" xmlns:m="http://schemas.openxmlformats.org/officeDocument/2006/math" xmlns:v="urn:schemas-microsoft-com:vml" xmlns:wp="http://schemas.openxmlformats.org/drawingml/2006/wordprocessingDrawing" xmlns:w10="urn:schemas-microsoft-com:office:word" xmlns:w="http://schemas.openxmlformats.org/wordprocessingml/2006/main" xmlns:wne="http://schemas.microsoft.com/office/word/2006/wordml">
   <w:body>
     <w:p>
       <w:r>
         <w:rPr>
           <w:noProof/>
-          <w:lang w:eastAsia="zh-CN"/>
         </w:rPr>
         <w:drawing>
-          <wp:inline distT="0" distB="0" distL="0" distR="0" wp14:anchorId="239C0A8D" wp14:editId="038EEFA0">
+          <wp:inline distT="0" distB="0" distL="0" distR="0">
             <wp:extent cx="6879320" cy="3981884"/>
             <wp:effectExtent l="0" t="0" r="0" b="0"/>
             <wp:docPr id="1" name="Picture 1"/>
@@ -24,7 +23,7 @@
                     <pic:cNvPicPr/>
                   </pic:nvPicPr>
                   <pic:blipFill>
-                    <a:blip r:embed="rId5"/>
+                    <a:blip r:embed="rId4" cstate="print"/>
                     <a:stretch>
                       <a:fillRect/>
                     </a:stretch>
@@ -49,13 +48,66 @@
       <w:r>
         <w:rPr>
           <w:noProof/>
-          <w:lang w:eastAsia="zh-CN"/>
         </w:rPr>
         <w:drawing>
           <wp:inline distT="0" distB="0" distL="0" distR="0">
             <wp:extent cx="6858000" cy="3696970"/>
             <wp:effectExtent l="19050" t="0" r="0" b="0"/>
             <wp:docPr id="2" name="Picture 2"/>
+            <wp:cNvGraphicFramePr>
+              <a:graphicFrameLocks xmlns:a="http://schemas.openxmlformats.org/drawingml/2006/main" noChangeAspect="1"/>
+            </wp:cNvGraphicFramePr>
+            <a:graphic xmlns:a="http://schemas.openxmlformats.org/drawingml/2006/main">
+              <a:graphicData uri="http://schemas.openxmlformats.org/drawingml/2006/picture">
+                <pic:pic xmlns:pic="http://schemas.openxmlformats.org/drawingml/2006/picture">
+                  <pic:nvPicPr>
+                    <pic:cNvPr id="0" name=""/>
+                    <pic:cNvPicPr/>
+                  </pic:nvPicPr>
+                  <pic:blipFill>
+                    <a:blip r:embed="rId5" cstate="print"/>
+                    <a:stretch>
+                      <a:fillRect/>
+                    </a:stretch>
+                  </pic:blipFill>
+                  <pic:spPr>
+                    <a:xfrm>
+                      <a:off x="0" y="0"/>
+                      <a:ext cx="6858000" cy="3696970"/>
+                    </a:xfrm>
+                    <a:prstGeom prst="rect">
+                      <a:avLst/>
+                    </a:prstGeom>
+                  </pic:spPr>
+                </pic:pic>
+              </a:graphicData>
+            </a:graphic>
+          </wp:inline>
+        </w:drawing>
+      </w:r>
+    </w:p>
+    <w:p>
+      <w:r>
+        <w:t>Similarly, I would like to add a parameter to fil</w:t>
+      </w:r>
+      <w:r>
+        <w:t>ter the district</w:t>
+      </w:r>
+      <w:r>
+        <w:t xml:space="preserve">. </w:t>
+      </w:r>
+      <w:r>
+        <w:t xml:space="preserve">               </w:t>
+      </w:r>
+      <w:r>
+        <w:rPr>
+          <w:noProof/>
+        </w:rPr>
+        <w:drawing>
+          <wp:inline distT="0" distB="0" distL="0" distR="0">
+            <wp:extent cx="2729147" cy="1119840"/>
+            <wp:effectExtent l="19050" t="0" r="0" b="0"/>
+            <wp:docPr id="8" name="Picture 4"/>
             <wp:cNvGraphicFramePr>
               <a:graphicFrameLocks xmlns:a="http://schemas.openxmlformats.org/drawingml/2006/main" noChangeAspect="1"/>
             </wp:cNvGraphicFramePr>
@@ -75,7 +127,7 @@
                   <pic:spPr>
                     <a:xfrm>
                       <a:off x="0" y="0"/>
-                      <a:ext cx="6858000" cy="3696970"/>
+                      <a:ext cx="2730022" cy="1120199"/>
                     </a:xfrm>
                     <a:prstGeom prst="rect">
                       <a:avLst/>
@@ -90,14 +142,8 @@
     </w:p>
     <w:p>
       <w:r>
-        <w:t xml:space="preserve">Similarly, I would like to add a parameter to filter the performance-preservation. </w:t>
-      </w:r>
-    </w:p>
-    <w:p>
-      <w:r>
         <w:rPr>
           <w:noProof/>
-          <w:lang w:eastAsia="zh-CN"/>
         </w:rPr>
         <w:lastRenderedPageBreak/>
         <w:drawing>
@@ -141,16 +187,17 @@
       <w:pPr>
         <w:jc w:val="center"/>
       </w:pPr>
+    </w:p>
+    <w:p>
       <w:r>
         <w:rPr>
           <w:noProof/>
-          <w:lang w:eastAsia="zh-CN"/>
         </w:rPr>
         <w:drawing>
           <wp:inline distT="0" distB="0" distL="0" distR="0">
-            <wp:extent cx="3504762" cy="1438095"/>
-            <wp:effectExtent l="19050" t="0" r="438" b="0"/>
-            <wp:docPr id="4" name="Picture 4"/>
+            <wp:extent cx="6858000" cy="3702685"/>
+            <wp:effectExtent l="19050" t="0" r="0" b="0"/>
+            <wp:docPr id="5" name="Picture 5"/>
             <wp:cNvGraphicFramePr>
               <a:graphicFrameLocks xmlns:a="http://schemas.openxmlformats.org/drawingml/2006/main" noChangeAspect="1"/>
             </wp:cNvGraphicFramePr>
@@ -170,7 +217,7 @@
                   <pic:spPr>
                     <a:xfrm>
                       <a:off x="0" y="0"/>
-                      <a:ext cx="3504762" cy="1438095"/>
+                      <a:ext cx="6858000" cy="3702685"/>
                     </a:xfrm>
                     <a:prstGeom prst="rect">
                       <a:avLst/>
@@ -185,15 +232,21 @@
     </w:p>
     <w:p>
       <w:r>
+        <w:br w:type="page"/>
+      </w:r>
+      <w:r>
+        <w:lastRenderedPageBreak/>
+        <w:t>Can you give me the source code of all the classes you use in the Calculate Preservation Benefit Unscaled Groovy script?</w:t>
+      </w:r>
+      <w:r>
         <w:rPr>
           <w:noProof/>
-          <w:lang w:eastAsia="zh-CN"/>
         </w:rPr>
         <w:drawing>
           <wp:inline distT="0" distB="0" distL="0" distR="0">
-            <wp:extent cx="6858000" cy="3702685"/>
+            <wp:extent cx="6858000" cy="3042920"/>
             <wp:effectExtent l="19050" t="0" r="0" b="0"/>
-            <wp:docPr id="5" name="Picture 5"/>
+            <wp:docPr id="6" name="Picture 6"/>
             <wp:cNvGraphicFramePr>
               <a:graphicFrameLocks xmlns:a="http://schemas.openxmlformats.org/drawingml/2006/main" noChangeAspect="1"/>
             </wp:cNvGraphicFramePr>
@@ -213,7 +266,7 @@
                   <pic:spPr>
                     <a:xfrm>
                       <a:off x="0" y="0"/>
-                      <a:ext cx="6858000" cy="3702685"/>
+                      <a:ext cx="6858000" cy="3042920"/>
                     </a:xfrm>
                     <a:prstGeom prst="rect">
                       <a:avLst/>
@@ -228,22 +281,25 @@
     </w:p>
     <w:p>
       <w:r>
-        <w:br w:type="page"/>
-      </w:r>
-      <w:r>
-        <w:lastRenderedPageBreak/>
-        <w:t>Can you give me the source code of all the classes you use in the Calculate Preservation Benefit Unscaled Groovy script?</w:t>
+        <w:t xml:space="preserve">What does script setup mean? Does it mean we can put those codes to the main script? </w:t>
+      </w:r>
+    </w:p>
+    <w:p>
+      <w:r>
+        <w:t xml:space="preserve">What will happen if I modify the code here and then </w:t>
+      </w:r>
+      <w:r>
+        <w:t xml:space="preserve">click the Parse or Run icon? </w:t>
       </w:r>
       <w:r>
         <w:rPr>
           <w:noProof/>
-          <w:lang w:eastAsia="zh-CN"/>
         </w:rPr>
         <w:drawing>
           <wp:inline distT="0" distB="0" distL="0" distR="0">
-            <wp:extent cx="6858000" cy="3042920"/>
+            <wp:extent cx="6858000" cy="2830195"/>
             <wp:effectExtent l="19050" t="0" r="0" b="0"/>
-            <wp:docPr id="6" name="Picture 6"/>
+            <wp:docPr id="7" name="Picture 7"/>
             <wp:cNvGraphicFramePr>
               <a:graphicFrameLocks xmlns:a="http://schemas.openxmlformats.org/drawingml/2006/main" noChangeAspect="1"/>
             </wp:cNvGraphicFramePr>
@@ -263,7 +319,7 @@
                   <pic:spPr>
                     <a:xfrm>
                       <a:off x="0" y="0"/>
-                      <a:ext cx="6858000" cy="3042920"/>
+                      <a:ext cx="6858000" cy="2830195"/>
                     </a:xfrm>
                     <a:prstGeom prst="rect">
                       <a:avLst/>
@@ -276,28 +332,22 @@
         </w:drawing>
       </w:r>
     </w:p>
-    <w:p>
-      <w:r>
-        <w:t xml:space="preserve">What does script setup mean? Does it mean we can put those codes to the main script? </w:t>
-      </w:r>
-    </w:p>
-    <w:p>
-      <w:r>
-        <w:t xml:space="preserve">What will happen if I modify the code here and then </w:t>
-      </w:r>
-      <w:r>
-        <w:t xml:space="preserve">click the Parse or Run icon? </w:t>
-      </w:r>
+    <w:p/>
+    <w:p>
+      <w:r>
+        <w:t xml:space="preserve">Why ““ ”” ? What kind of string is it? Why IntelliJIDE complains the last line of code? </w:t>
+      </w:r>
+    </w:p>
+    <w:p>
       <w:r>
         <w:rPr>
           <w:noProof/>
-          <w:lang w:eastAsia="zh-CN"/>
         </w:rPr>
         <w:drawing>
           <wp:inline distT="0" distB="0" distL="0" distR="0">
-            <wp:extent cx="6858000" cy="2830195"/>
+            <wp:extent cx="6858000" cy="1134110"/>
             <wp:effectExtent l="19050" t="0" r="0" b="0"/>
-            <wp:docPr id="7" name="Picture 7"/>
+            <wp:docPr id="9" name="Picture 8"/>
             <wp:cNvGraphicFramePr>
               <a:graphicFrameLocks xmlns:a="http://schemas.openxmlformats.org/drawingml/2006/main" noChangeAspect="1"/>
             </wp:cNvGraphicFramePr>
@@ -317,55 +367,6 @@
                   <pic:spPr>
                     <a:xfrm>
                       <a:off x="0" y="0"/>
-                      <a:ext cx="6858000" cy="2830195"/>
-                    </a:xfrm>
-                    <a:prstGeom prst="rect">
-                      <a:avLst/>
-                    </a:prstGeom>
-                  </pic:spPr>
-                </pic:pic>
-              </a:graphicData>
-            </a:graphic>
-          </wp:inline>
-        </w:drawing>
-      </w:r>
-    </w:p>
-    <w:p/>
-    <w:p>
-      <w:r>
-        <w:t xml:space="preserve">Why ““ ”” ? What kind of string is it? Why IntelliJIDE complains the last line of code? </w:t>
-      </w:r>
-    </w:p>
-    <w:p>
-      <w:r>
-        <w:rPr>
-          <w:noProof/>
-          <w:lang w:eastAsia="zh-CN"/>
-        </w:rPr>
-        <w:drawing>
-          <wp:inline distT="0" distB="0" distL="0" distR="0">
-            <wp:extent cx="6858000" cy="1134110"/>
-            <wp:effectExtent l="19050" t="0" r="0" b="0"/>
-            <wp:docPr id="9" name="Picture 8"/>
-            <wp:cNvGraphicFramePr>
-              <a:graphicFrameLocks xmlns:a="http://schemas.openxmlformats.org/drawingml/2006/main" noChangeAspect="1"/>
-            </wp:cNvGraphicFramePr>
-            <a:graphic xmlns:a="http://schemas.openxmlformats.org/drawingml/2006/main">
-              <a:graphicData uri="http://schemas.openxmlformats.org/drawingml/2006/picture">
-                <pic:pic xmlns:pic="http://schemas.openxmlformats.org/drawingml/2006/picture">
-                  <pic:nvPicPr>
-                    <pic:cNvPr id="0" name=""/>
-                    <pic:cNvPicPr/>
-                  </pic:nvPicPr>
-                  <pic:blipFill>
-                    <a:blip r:embed="rId12" cstate="print"/>
-                    <a:stretch>
-                      <a:fillRect/>
-                    </a:stretch>
-                  </pic:blipFill>
-                  <pic:spPr>
-                    <a:xfrm>
-                      <a:off x="0" y="0"/>
                       <a:ext cx="6858000" cy="1134110"/>
                     </a:xfrm>
                     <a:prstGeom prst="rect">
@@ -383,7 +384,10 @@
     <w:p>
       <w:r>
         <w:lastRenderedPageBreak/>
-        <w:t xml:space="preserve">I know there is </w:t>
+        <w:t>I know there are</w:t>
+      </w:r>
+      <w:r>
+        <w:t xml:space="preserve"> </w:t>
       </w:r>
       <w:r>
         <w:t xml:space="preserve">some </w:t>
@@ -401,24 +405,70 @@
         <w:t>s</w:t>
       </w:r>
       <w:r>
-        <w:t>, administrator</w:t>
+        <w:t xml:space="preserve">, </w:t>
+      </w:r>
+      <w:r>
+        <w:t xml:space="preserve">users, and </w:t>
+      </w:r>
+      <w:r>
+        <w:t>administrator</w:t>
       </w:r>
       <w:r>
         <w:t>s</w:t>
       </w:r>
       <w:r>
-        <w:t xml:space="preserve">.  Do you have a manual for developer/DBA? </w:t>
-      </w:r>
-      <w:r>
-        <w:t xml:space="preserve">I would like to host PaveM in my own PC. </w:t>
-      </w:r>
-    </w:p>
-    <w:p>
-      <w:r>
-        <w:t>I need a copy of the whole PaveM! !</w:t>
+        <w:t xml:space="preserve">.  </w:t>
+      </w:r>
+    </w:p>
+    <w:p>
+      <w:r>
+        <w:t>Do you</w:t>
+      </w:r>
+      <w:r>
+        <w:t xml:space="preserve"> have a manual for developer, DBA/middleware unit</w:t>
+      </w:r>
+      <w:r>
+        <w:t xml:space="preserve">? </w:t>
+      </w:r>
+    </w:p>
+    <w:p>
+      <w:r>
+        <w:t xml:space="preserve">Do you have </w:t>
+      </w:r>
+      <w:r>
+        <w:t xml:space="preserve">a </w:t>
+      </w:r>
+      <w:r>
+        <w:t>clean copy of the</w:t>
+      </w:r>
+      <w:r>
+        <w:t xml:space="preserve"> PaveM</w:t>
+      </w:r>
+      <w:r>
+        <w:t xml:space="preserve"> middleware</w:t>
       </w:r>
       <w:bookmarkStart w:id="0" w:name="_GoBack"/>
       <w:bookmarkEnd w:id="0"/>
+      <w:r>
+        <w:t xml:space="preserve">? </w:t>
+      </w:r>
+      <w:r>
+        <w:t xml:space="preserve">I would like to host PaveM in my own PC. </w:t>
+      </w:r>
+    </w:p>
+    <w:p>
+      <w:r>
+        <w:t xml:space="preserve">There are some tables/views </w:t>
+      </w:r>
+      <w:r>
+        <w:t xml:space="preserve">structure </w:t>
+      </w:r>
+      <w:r>
+        <w:t>not showing in PaveM, like the view ca_ea_benefit_vw,</w:t>
+      </w:r>
+      <w:r>
+        <w:t xml:space="preserve"> and the table setup_loc_ident and the table setup_column_id. </w:t>
+      </w:r>
     </w:p>
     <w:sectPr>
       <w:pgSz w:w="12240" w:h="15840"/>
@@ -431,7 +481,7 @@
 </file>
 
 <file path=word/styles.xml><?xml version="1.0" encoding="utf-8"?>
-<w:styles xmlns:mc="http://schemas.openxmlformats.org/markup-compatibility/2006" xmlns:r="http://schemas.openxmlformats.org/officeDocument/2006/relationships" xmlns:w="http://schemas.openxmlformats.org/wordprocessingml/2006/main" xmlns:w14="http://schemas.microsoft.com/office/word/2010/wordml" mc:Ignorable="w14">
+<w:styles xmlns:r="http://schemas.openxmlformats.org/officeDocument/2006/relationships" xmlns:w="http://schemas.openxmlformats.org/wordprocessingml/2006/main">
   <w:docDefaults>
     <w:rPrDefault>
       <w:rPr>
@@ -602,6 +652,7 @@
     <w:uiPriority w:val="99"/>
     <w:semiHidden/>
     <w:unhideWhenUsed/>
+    <w:qFormat/>
     <w:tblPr>
       <w:tblInd w:w="0" w:type="dxa"/>
       <w:tblCellMar>

</xml_diff>

<commit_message>
busy morning, add more fields, more filters
send DBA about password expired, add more fields to the template, add
year and district filter to the popup window, add a pdf file for all the
tables and columns in the database, add the tables used in the analysis.
</commit_message>
<xml_diff>
--- a/For GoToMeeting-2.docx
+++ b/For GoToMeeting-2.docx
@@ -44,16 +44,14 @@
         </w:drawing>
       </w:r>
     </w:p>
-    <w:p>
-      <w:r>
-        <w:rPr>
-          <w:noProof/>
-        </w:rPr>
+    <w:p/>
+    <w:p>
+      <w:r>
         <w:drawing>
           <wp:inline distT="0" distB="0" distL="0" distR="0">
-            <wp:extent cx="6858000" cy="3696970"/>
+            <wp:extent cx="6858000" cy="3510280"/>
             <wp:effectExtent l="19050" t="0" r="0" b="0"/>
-            <wp:docPr id="2" name="Picture 2"/>
+            <wp:docPr id="10" name="Picture 3"/>
             <wp:cNvGraphicFramePr>
               <a:graphicFrameLocks xmlns:a="http://schemas.openxmlformats.org/drawingml/2006/main" noChangeAspect="1"/>
             </wp:cNvGraphicFramePr>
@@ -73,7 +71,7 @@
                   <pic:spPr>
                     <a:xfrm>
                       <a:off x="0" y="0"/>
-                      <a:ext cx="6858000" cy="3696970"/>
+                      <a:ext cx="6858000" cy="3510280"/>
                     </a:xfrm>
                     <a:prstGeom prst="rect">
                       <a:avLst/>
@@ -85,20 +83,6 @@
           </wp:inline>
         </w:drawing>
       </w:r>
-    </w:p>
-    <w:p>
-      <w:r>
-        <w:t>Similarly, I would like to add a parameter to fil</w:t>
-      </w:r>
-      <w:r>
-        <w:t>ter the district</w:t>
-      </w:r>
-      <w:r>
-        <w:t xml:space="preserve">. </w:t>
-      </w:r>
-      <w:r>
-        <w:t xml:space="preserve">               </w:t>
-      </w:r>
       <w:r>
         <w:rPr>
           <w:noProof/>
@@ -107,7 +91,7 @@
           <wp:inline distT="0" distB="0" distL="0" distR="0">
             <wp:extent cx="2729147" cy="1119840"/>
             <wp:effectExtent l="19050" t="0" r="0" b="0"/>
-            <wp:docPr id="8" name="Picture 4"/>
+            <wp:docPr id="4" name="Picture 4"/>
             <wp:cNvGraphicFramePr>
               <a:graphicFrameLocks xmlns:a="http://schemas.openxmlformats.org/drawingml/2006/main" noChangeAspect="1"/>
             </wp:cNvGraphicFramePr>
@@ -139,18 +123,35 @@
           </wp:inline>
         </w:drawing>
       </w:r>
-    </w:p>
-    <w:p>
-      <w:r>
-        <w:rPr>
-          <w:noProof/>
-        </w:rPr>
-        <w:lastRenderedPageBreak/>
+      <w:r>
+        <w:t xml:space="preserve">          </w:t>
+      </w:r>
+      <w:r>
+        <w:t>Similarly, I would like to add a parameter to fil</w:t>
+      </w:r>
+      <w:r>
+        <w:t>ter the district</w:t>
+      </w:r>
+      <w:r>
+        <w:t xml:space="preserve">. </w:t>
+      </w:r>
+      <w:r>
+        <w:t xml:space="preserve">               </w:t>
+      </w:r>
+    </w:p>
+    <w:p/>
+    <w:p>
+      <w:pPr>
+        <w:jc w:val="center"/>
+      </w:pPr>
+    </w:p>
+    <w:p>
+      <w:r>
         <w:drawing>
           <wp:inline distT="0" distB="0" distL="0" distR="0">
-            <wp:extent cx="6858000" cy="3510280"/>
+            <wp:extent cx="6858000" cy="3696970"/>
             <wp:effectExtent l="19050" t="0" r="0" b="0"/>
-            <wp:docPr id="3" name="Picture 3"/>
+            <wp:docPr id="11" name="Picture 2"/>
             <wp:cNvGraphicFramePr>
               <a:graphicFrameLocks xmlns:a="http://schemas.openxmlformats.org/drawingml/2006/main" noChangeAspect="1"/>
             </wp:cNvGraphicFramePr>
@@ -170,7 +171,7 @@
                   <pic:spPr>
                     <a:xfrm>
                       <a:off x="0" y="0"/>
-                      <a:ext cx="6858000" cy="3510280"/>
+                      <a:ext cx="6858000" cy="3696970"/>
                     </a:xfrm>
                     <a:prstGeom prst="rect">
                       <a:avLst/>
@@ -183,11 +184,8 @@
         </w:drawing>
       </w:r>
     </w:p>
-    <w:p>
-      <w:pPr>
-        <w:jc w:val="center"/>
-      </w:pPr>
-    </w:p>
+    <w:p/>
+    <w:p/>
     <w:p>
       <w:r>
         <w:rPr>
@@ -238,6 +236,11 @@
         <w:lastRenderedPageBreak/>
         <w:t>Can you give me the source code of all the classes you use in the Calculate Preservation Benefit Unscaled Groovy script?</w:t>
       </w:r>
+    </w:p>
+    <w:p>
+      <w:r>
+        <w:t>Import ***</w:t>
+      </w:r>
       <w:r>
         <w:rPr>
           <w:noProof/>
@@ -335,7 +338,13 @@
     <w:p/>
     <w:p>
       <w:r>
-        <w:t xml:space="preserve">Why ““ ”” ? What kind of string is it? Why IntelliJIDE complains the last line of code? </w:t>
+        <w:t xml:space="preserve">Why ““ ”” ? What kind of string is it? </w:t>
+      </w:r>
+      <w:r>
+        <w:t xml:space="preserve">      </w:t>
+      </w:r>
+      <w:r>
+        <w:t xml:space="preserve">Why IntelliJIDE complains the last line of code? </w:t>
       </w:r>
     </w:p>
     <w:p>
@@ -380,7 +389,6 @@
         </w:drawing>
       </w:r>
     </w:p>
-    <w:p/>
     <w:p>
       <w:r>
         <w:lastRenderedPageBreak/>
@@ -461,7 +469,7 @@
         <w:t xml:space="preserve">There are some tables/views </w:t>
       </w:r>
       <w:r>
-        <w:t xml:space="preserve">structure </w:t>
+        <w:t xml:space="preserve">is in the database but </w:t>
       </w:r>
       <w:r>
         <w:t>not showing in PaveM, like the view ca_ea_benefit_vw,</w:t>

</xml_diff>